<commit_message>
Add Jinuk presentation part
</commit_message>
<xml_diff>
--- a/Documentation/Project1Presentation.docx
+++ b/Documentation/Project1Presentation.docx
@@ -116,7 +116,22 @@
           <w:szCs w:val="24"/>
         </w:rPr>
         <w:tab/>
-        <w:t>Dravid was in charge of the Clock class, as well as making sure the interactions between classes worked.  The Clock class acted as an interface between the main class (ClockTest) and the Time.  Its primary job was to display the time, much like a regular clock does.  It accomplished this task by printing the user-defined time, delaying the program by 1000 ms using Java’s built-in Thread class, and then updating adding on second to the time.  Time.java handled the update functionality.</w:t>
+      </w:r>
+      <w:bookmarkStart w:id="0" w:name="__DdeLink__26_1047294226"/>
+      <w:r>
+        <w:rPr>
+          <w:sz w:val="24"/>
+          <w:szCs w:val="24"/>
+        </w:rPr>
+        <w:t>Dravid was in charge of the Clock class</w:t>
+      </w:r>
+      <w:bookmarkEnd w:id="0"/>
+      <w:r>
+        <w:rPr>
+          <w:sz w:val="24"/>
+          <w:szCs w:val="24"/>
+        </w:rPr>
+        <w:t>, as well as making sure the interactions between classes worked.  The Clock class acted as an interface between the main class (ClockTest) and the Time.  Its primary job was to display the time, much like a regular clock does.  It accomplished this task by printing the user-defined time, delaying the program by 1000 ms using Java’s built-in Thread class, and then updating adding on second to the time.  Time.java handled the update functionality.</w:t>
       </w:r>
     </w:p>
     <w:p>
@@ -124,70 +139,137 @@
         <w:pStyle w:val="Normal"/>
         <w:rPr/>
       </w:pPr>
-      <w:bookmarkStart w:id="0" w:name="_GoBack"/>
-      <w:bookmarkEnd w:id="0"/>
+      <w:bookmarkStart w:id="1" w:name="_GoBack"/>
+      <w:bookmarkEnd w:id="1"/>
       <w:r>
         <w:rPr>
           <w:sz w:val="24"/>
           <w:szCs w:val="24"/>
         </w:rPr>
         <w:tab/>
-      </w:r>
-      <w:r>
-        <w:rPr>
-          <w:sz w:val="24"/>
-          <w:szCs w:val="24"/>
-        </w:rPr>
-        <w:t xml:space="preserve">Francinaldo was in charge of the ClockTest class. The class job was to handle the user interface for setting the clock, </w:t>
-      </w:r>
-      <w:r>
-        <w:rPr>
-          <w:sz w:val="24"/>
-          <w:szCs w:val="24"/>
-        </w:rPr>
-        <w:t xml:space="preserve">receiving and validating the inputs. Methods for setting the format and initial hours, minutes, and seconds were created </w:t>
-      </w:r>
-      <w:r>
-        <w:rPr>
-          <w:sz w:val="24"/>
-          <w:szCs w:val="24"/>
-        </w:rPr>
-        <w:t>with instruction messages and conditions for the valid inputs.</w:t>
+        <w:t>Francinaldo was in charge of the ClockTest class. The class job was to handle the user interface for setting the clock, receiving and validating the inputs. Methods for setting the format and initial hours, minutes, and seconds were created with instruction messages and conditions for the valid inputs.</w:t>
       </w:r>
     </w:p>
     <w:p>
       <w:pPr>
         <w:pStyle w:val="Normal"/>
-        <w:rPr>
-          <w:sz w:val="32"/>
-          <w:szCs w:val="32"/>
-          <w:u w:val="single"/>
-        </w:rPr>
+        <w:rPr/>
       </w:pPr>
       <w:r>
         <w:rPr>
-          <w:sz w:val="32"/>
-          <w:szCs w:val="32"/>
-          <w:u w:val="single"/>
-        </w:rPr>
-        <w:t>Challenges</w:t>
+          <w:sz w:val="24"/>
+          <w:szCs w:val="24"/>
+        </w:rPr>
+        <w:tab/>
+      </w:r>
+      <w:r>
+        <w:rPr>
+          <w:sz w:val="24"/>
+          <w:szCs w:val="24"/>
+        </w:rPr>
+        <w:t xml:space="preserve">Jinuk was in charge of </w:t>
+      </w:r>
+      <w:r>
+        <w:rPr>
+          <w:sz w:val="24"/>
+          <w:szCs w:val="24"/>
+        </w:rPr>
+        <w:t>part of</w:t>
+      </w:r>
+      <w:r>
+        <w:rPr>
+          <w:sz w:val="24"/>
+          <w:szCs w:val="24"/>
+        </w:rPr>
+        <w:t xml:space="preserve"> the </w:t>
+      </w:r>
+      <w:r>
+        <w:rPr>
+          <w:sz w:val="24"/>
+          <w:szCs w:val="24"/>
+        </w:rPr>
+        <w:t>Time</w:t>
+      </w:r>
+      <w:r>
+        <w:rPr>
+          <w:sz w:val="24"/>
+          <w:szCs w:val="24"/>
+        </w:rPr>
+        <w:t xml:space="preserve"> class. One</w:t>
+      </w:r>
+      <w:r>
+        <w:rPr>
+          <w:sz w:val="24"/>
+          <w:szCs w:val="24"/>
+        </w:rPr>
+        <w:t xml:space="preserve"> of the constructors has default values for the time settings, the other uses settings passed as arguments.</w:t>
+      </w:r>
+      <w:r>
+        <w:rPr>
+          <w:sz w:val="24"/>
+          <w:szCs w:val="24"/>
+        </w:rPr>
+        <w:t xml:space="preserve"> </w:t>
+      </w:r>
+      <w:r>
+        <w:rPr>
+          <w:sz w:val="24"/>
+          <w:szCs w:val="24"/>
+        </w:rPr>
+        <w:t>G</w:t>
+      </w:r>
+      <w:r>
+        <w:rPr>
+          <w:sz w:val="24"/>
+          <w:szCs w:val="24"/>
+        </w:rPr>
+        <w:t xml:space="preserve">etter and setter </w:t>
+      </w:r>
+      <w:r>
+        <w:rPr>
+          <w:sz w:val="24"/>
+          <w:szCs w:val="24"/>
+        </w:rPr>
+        <w:t>methods</w:t>
+      </w:r>
+      <w:r>
+        <w:rPr>
+          <w:sz w:val="24"/>
+          <w:szCs w:val="24"/>
+        </w:rPr>
+        <w:t xml:space="preserve"> </w:t>
+      </w:r>
+      <w:r>
+        <w:rPr>
+          <w:sz w:val="24"/>
+          <w:szCs w:val="24"/>
+        </w:rPr>
+        <w:t>were created for hour, minute, and second</w:t>
+      </w:r>
+      <w:r>
+        <w:rPr>
+          <w:sz w:val="24"/>
+          <w:szCs w:val="24"/>
+        </w:rPr>
+        <w:t>.</w:t>
       </w:r>
     </w:p>
     <w:p>
       <w:pPr>
         <w:pStyle w:val="Normal"/>
         <w:rPr>
-          <w:sz w:val="24"/>
-          <w:szCs w:val="24"/>
+          <w:sz w:val="32"/>
+          <w:szCs w:val="32"/>
+          <w:u w:val="single"/>
         </w:rPr>
       </w:pPr>
       <w:r>
         <w:rPr>
-          <w:sz w:val="24"/>
-          <w:szCs w:val="24"/>
-        </w:rPr>
-        <w:tab/>
-        <w:t>The first challenge was deciding how we were to design the clock and who was going to do what.  Dravid took lead from the beginning and set up an account on Slack for communication purposes.  He also was the first to suggest how to both separate the work and some ideas as to how to make the design.  From there we met up in class and each did their part respectively.</w:t>
+          <w:sz w:val="32"/>
+          <w:szCs w:val="32"/>
+          <w:u w:val="single"/>
+        </w:rPr>
+        <w:t>Challenges</w:t>
       </w:r>
     </w:p>
     <w:p>
@@ -204,7 +286,7 @@
           <w:szCs w:val="24"/>
         </w:rPr>
         <w:tab/>
-        <w:t>The other challenge was how to delay the program.  For this we did some research and found a fairly simple and easy way using a try-catch block.  Doing this allowed for us to delay the program for 1 sec during each run through of the while loop. This allowed for the accurate update of the time of our clock.</w:t>
+        <w:t>The first challenge was deciding how we were to design the clock and who was going to do what.  Dravid took lead from the beginning and set up an account on Slack for communication purposes.  He also was the first to suggest how to both separate the work and some ideas as to how to make the design.  From there we met up in class and each did their part respectively.</w:t>
       </w:r>
     </w:p>
     <w:p>
@@ -217,16 +299,37 @@
       </w:pPr>
       <w:r>
         <w:rPr>
-          <w:sz w:val="32"/>
-          <w:szCs w:val="32"/>
-          <w:u w:val="single"/>
-        </w:rPr>
-        <w:t>Done Differently?</w:t>
+          <w:sz w:val="24"/>
+          <w:szCs w:val="24"/>
+        </w:rPr>
+        <w:tab/>
+        <w:t>The other challenge was how to delay the program.  For this we did some research and found a fairly simple and easy way using a try-catch block.  Doing this allowed for us to delay the program for 1 sec during each run through of the while loop. This allowed for the accurate update of the time of our clock.</w:t>
       </w:r>
     </w:p>
     <w:p>
       <w:pPr>
         <w:pStyle w:val="Normal"/>
+        <w:rPr>
+          <w:sz w:val="24"/>
+          <w:szCs w:val="24"/>
+        </w:rPr>
+      </w:pPr>
+      <w:r>
+        <w:rPr>
+          <w:sz w:val="32"/>
+          <w:szCs w:val="32"/>
+          <w:u w:val="single"/>
+        </w:rPr>
+        <w:t>Done Differently?</w:t>
+      </w:r>
+    </w:p>
+    <w:p>
+      <w:pPr>
+        <w:pStyle w:val="Normal"/>
+        <w:widowControl/>
+        <w:bidi w:val="0"/>
+        <w:spacing w:lineRule="auto" w:line="300" w:before="0" w:after="160"/>
+        <w:jc w:val="left"/>
         <w:rPr/>
       </w:pPr>
       <w:r>
@@ -266,7 +369,6 @@
     <w:rPrDefault>
       <w:rPr>
         <w:rFonts w:ascii="Calibri" w:hAnsi="Calibri" w:eastAsia="ＭＳ 明朝" w:cs="" w:asciiTheme="minorHAnsi" w:cstheme="minorBidi" w:eastAsiaTheme="minorEastAsia" w:hAnsiTheme="minorHAnsi"/>
-        <w:sz w:val="21"/>
         <w:szCs w:val="21"/>
         <w:lang w:val="en-US" w:eastAsia="en-US" w:bidi="ar-SA"/>
       </w:rPr>
@@ -437,7 +539,7 @@
     </w:pPr>
     <w:rPr>
       <w:rFonts w:ascii="Calibri" w:hAnsi="Calibri" w:eastAsia="ＭＳ 明朝" w:cs="" w:asciiTheme="minorHAnsi" w:cstheme="minorBidi" w:eastAsiaTheme="minorEastAsia" w:hAnsiTheme="minorHAnsi"/>
-      <w:color w:val="auto"/>
+      <w:color w:val="00000A"/>
       <w:sz w:val="21"/>
       <w:szCs w:val="21"/>
       <w:lang w:val="en-US" w:eastAsia="en-US" w:bidi="ar-SA"/>
@@ -1080,7 +1182,7 @@
     </w:pPr>
     <w:rPr>
       <w:rFonts w:ascii="Calibri" w:hAnsi="Calibri" w:eastAsia="ＭＳ 明朝" w:cs="" w:asciiTheme="minorHAnsi" w:cstheme="minorBidi" w:eastAsiaTheme="minorEastAsia" w:hAnsiTheme="minorHAnsi"/>
-      <w:color w:val="auto"/>
+      <w:color w:val="00000A"/>
       <w:sz w:val="21"/>
       <w:szCs w:val="21"/>
       <w:lang w:val="en-US" w:eastAsia="en-US" w:bidi="ar-SA"/>

</xml_diff>